<commit_message>
vault backup: 2025-11-26 13:56:56
</commit_message>
<xml_diff>
--- a/third-year/assignment_folder/secret_intelligence/The_Professionalisation_of_Paranoia.docx
+++ b/third-year/assignment_folder/secret_intelligence/The_Professionalisation_of_Paranoia.docx
@@ -508,6 +508,8 @@
         <w:jc w:val="both"/>
         <w:rPr>
           <w:rFonts w:ascii="Verdana" w:hAnsi="Verdana" w:eastAsia="Verdana" w:cs="Verdana"/>
+          <w:bCs w:val="0"/>
+          <w:i w:val="0"/>
           <w:highlight w:val="none"/>
         </w:rPr>
       </w:pPr>
@@ -582,11 +584,63 @@
           <w:vertAlign w:val="baseline"/>
           <w:lang w:val="en"/>
         </w:rPr>
-        <w:t xml:space="preserve">. Cruso highlights how domestic servants, often seen as loyal, subordinate or even invisible, could instead act as an ally of the enemy intelligence. The phrasing suggests that espionage is not a rare posibility but instead an expected reality of military life, implying an enviroment where officers could not fully trust those physically closest to them, tranforming the household from a climate of stability to one of surveillance and hightened anxieties. </w:t>
+        <w:t xml:space="preserve">. Cruso highlights how domestic servants, often seen as loyal, subordinate or even invisible, could instead act as an ally of the enemy intelligence. The phrasing suggests that espionage is not a rare posibility but instead an expected reality of military life, implying an enviroment where officers could not fully trust those physically closest to them, tranforming the household from a climate of stability to one of surveillance and hightened anxieties. Donagan’s “distinctive intimacy”</w:t>
+      </w:r>
+      <w:r>
+        <w:rPr>
+          <w:rStyle w:val="1237"/>
+          <w:rFonts w:ascii="Verdana" w:hAnsi="Verdana" w:eastAsia="Verdana" w:cs="Verdana"/>
+          <w:lang w:val="en"/>
+        </w:rPr>
+        <w:footnoteReference w:id="23"/>
+      </w:r>
+      <w:r>
+        <w:rPr>
+          <w:rStyle w:val="1237"/>
+          <w:rFonts w:ascii="Verdana" w:hAnsi="Verdana" w:eastAsia="Verdana" w:cs="Verdana"/>
+          <w:vertAlign w:val="baseline"/>
+          <w:lang w:val="en"/>
+        </w:rPr>
+        <w:t xml:space="preserve"> explains why these were such real fears, as she emphasises the unusually close and often blurred relationships that existed within early modern military households. </w:t>
+      </w:r>
+      <w:r>
+        <w:rPr>
+          <w:rStyle w:val="1237"/>
+          <w:rFonts w:ascii="Verdana" w:hAnsi="Verdana" w:eastAsia="Verdana" w:cs="Verdana"/>
+          <w:vertAlign w:val="baseline"/>
+          <w:lang w:val="en"/>
+        </w:rPr>
+        <w:t xml:space="preserve">Cruso’s concerns speak not only to the threat posed by deliberate espionage, but to the structural vulnerabilities inherent in the intimate, domesticised world of Civil War military service.</w:t>
       </w:r>
       <w:r>
         <w:rPr>
           <w:rFonts w:ascii="Verdana" w:hAnsi="Verdana" w:eastAsia="Verdana" w:cs="Verdana"/>
+          <w:lang w:val="en"/>
+        </w:rPr>
+        <w:t xml:space="preserve"> Furthermore, Donagan notes the use of women and servenats as spies used because their movements were considered routine and were thus invisible to enemy soldiers and so could “pass[ed] with some degree of freedom”</w:t>
+      </w:r>
+      <w:r>
+        <w:rPr>
+          <w:rStyle w:val="1237"/>
+          <w:rFonts w:ascii="Verdana" w:hAnsi="Verdana" w:eastAsia="Verdana" w:cs="Verdana"/>
+          <w:lang w:val="en"/>
+        </w:rPr>
+        <w:footnoteReference w:id="24"/>
+      </w:r>
+      <w:r>
+        <w:rPr>
+          <w:rFonts w:ascii="Verdana" w:hAnsi="Verdana" w:eastAsia="Verdana" w:cs="Verdana"/>
+          <w:i w:val="0"/>
+          <w:iCs w:val="0"/>
+          <w:lang w:val="en"/>
+        </w:rPr>
+        <w:t xml:space="preserve"> where armed men could not. </w:t>
+      </w:r>
+      <w:r>
+        <w:rPr>
+          <w:rFonts w:ascii="Verdana" w:hAnsi="Verdana" w:eastAsia="Verdana" w:cs="Verdana"/>
+          <w:bCs w:val="0"/>
+          <w:i w:val="0"/>
           <w:highlight w:val="none"/>
         </w:rPr>
       </w:r>
@@ -2083,6 +2137,66 @@
           <w:lang w:val="en"/>
         </w:rPr>
         <w:t xml:space="preserve">.</w:t>
+      </w:r>
+      <w:r/>
+      <w:r/>
+    </w:p>
+  </w:footnote>
+  <w:footnote w:id="23">
+    <w:p>
+      <w:pPr>
+        <w:pStyle w:val="1271"/>
+        <w:pBdr/>
+        <w:spacing/>
+        <w:ind/>
+        <w:rPr/>
+      </w:pPr>
+      <w:r>
+        <w:rPr>
+          <w:rStyle w:val="1237"/>
+        </w:rPr>
+        <w:footnoteRef/>
+      </w:r>
+      <w:r>
+        <w:t xml:space="preserve"> </w:t>
+      </w:r>
+      <w:r>
+        <w:t xml:space="preserve">Donagan, ‘Knowledge and Confusion’, p. 94.</w:t>
+      </w:r>
+      <w:r/>
+      <w:r/>
+      <w:r/>
+    </w:p>
+  </w:footnote>
+  <w:footnote w:id="24">
+    <w:p>
+      <w:pPr>
+        <w:pStyle w:val="1271"/>
+        <w:pBdr/>
+        <w:spacing/>
+        <w:ind/>
+        <w:rPr/>
+      </w:pPr>
+      <w:r>
+        <w:rPr>
+          <w:rStyle w:val="1237"/>
+        </w:rPr>
+        <w:footnoteRef/>
+      </w:r>
+      <w:r>
+        <w:t xml:space="preserve"> </w:t>
+      </w:r>
+      <w:r>
+        <w:t xml:space="preserve">Donagan, ‘Knowledge and Confusion’, p</w:t>
+      </w:r>
+      <w:r>
+        <w:rPr>
+          <w:lang w:val="en"/>
+        </w:rPr>
+        <w:t xml:space="preserve">. </w:t>
+      </w:r>
+      <w:r>
+        <w:t xml:space="preserve">105.</w:t>
       </w:r>
       <w:r/>
       <w:r/>

</xml_diff>